<commit_message>
Updated the design brief to include the requirements addressed
</commit_message>
<xml_diff>
--- a/doc/Backend Design Brief.docx
+++ b/doc/Backend Design Brief.docx
@@ -223,8 +223,6 @@
             <w:t>Contents</w:t>
           </w:r>
         </w:p>
-        <w:bookmarkStart w:id="0" w:name="_GoBack"/>
-        <w:bookmarkEnd w:id="0"/>
         <w:p>
           <w:pPr>
             <w:pStyle w:val="TOC1"/>
@@ -2711,7 +2709,7 @@
       <w:pPr>
         <w:pStyle w:val="Heading1"/>
       </w:pPr>
-      <w:bookmarkStart w:id="1" w:name="_Toc352276014"/>
+      <w:bookmarkStart w:id="0" w:name="_Toc352276014"/>
       <w:r>
         <w:lastRenderedPageBreak/>
         <w:t xml:space="preserve">Solution </w:t>
@@ -2719,159 +2717,159 @@
       <w:r>
         <w:t>Architecture</w:t>
       </w:r>
+      <w:bookmarkEnd w:id="0"/>
+    </w:p>
+    <w:p>
+      <w:r>
+        <w:t>Our design</w:t>
+      </w:r>
+      <w:r>
+        <w:t xml:space="preserve"> incorporates an object-oriented approach, decomposing all major transactions into objects which </w:t>
+      </w:r>
+      <w:r>
+        <w:t>are bound to an interface that specifies their common interactive components</w:t>
+      </w:r>
+      <w:r>
+        <w:t xml:space="preserve">. </w:t>
+      </w:r>
+      <w:r>
+        <w:t xml:space="preserve">Many design aspects from the frontend were reused in the backend. The main difference is that the architecture was reworked slightly to reflect the state validation functionality of the backend, instead of the input validation functionality of the frontend. </w:t>
+      </w:r>
+      <w:r>
+        <w:t>A detailed introspection into the design follows.</w:t>
+      </w:r>
+    </w:p>
+    <w:p>
+      <w:pPr>
+        <w:pStyle w:val="Heading2"/>
+      </w:pPr>
+      <w:bookmarkStart w:id="1" w:name="_Toc352276015"/>
+      <w:r>
+        <w:t>Overview</w:t>
+      </w:r>
       <w:bookmarkEnd w:id="1"/>
     </w:p>
     <w:p>
       <w:r>
-        <w:t>Our design</w:t>
-      </w:r>
-      <w:r>
-        <w:t xml:space="preserve"> incorporates an object-oriented approach, decomposing all major transactions into objects which </w:t>
-      </w:r>
-      <w:r>
-        <w:t>are bound to an interface that specifies their common interactive components</w:t>
-      </w:r>
-      <w:r>
-        <w:t xml:space="preserve">. </w:t>
-      </w:r>
-      <w:r>
-        <w:t xml:space="preserve">Many design aspects from the frontend were reused in the backend. The main difference is that the architecture was reworked slightly to reflect the state validation functionality of the backend, instead of the input validation functionality of the frontend. </w:t>
-      </w:r>
-      <w:r>
-        <w:t>A detailed introspection into the design follows.</w:t>
-      </w:r>
-    </w:p>
-    <w:p>
-      <w:pPr>
-        <w:pStyle w:val="Heading2"/>
-      </w:pPr>
-      <w:bookmarkStart w:id="2" w:name="_Toc352276015"/>
-      <w:r>
-        <w:t>Overview</w:t>
+        <w:t>The central aspect</w:t>
+      </w:r>
+      <w:r>
+        <w:t>s</w:t>
+      </w:r>
+      <w:r>
+        <w:t xml:space="preserve"> of the design </w:t>
+      </w:r>
+      <w:r>
+        <w:t>include</w:t>
+      </w:r>
+      <w:r>
+        <w:t xml:space="preserve"> the Transaction </w:t>
+      </w:r>
+      <w:r>
+        <w:t>interface</w:t>
+      </w:r>
+      <w:r>
+        <w:t xml:space="preserve">, which all the transactions within the </w:t>
+      </w:r>
+      <w:r>
+        <w:t>backend</w:t>
+      </w:r>
+      <w:r>
+        <w:t xml:space="preserve"> </w:t>
+      </w:r>
+      <w:r>
+        <w:t>realize.</w:t>
+      </w:r>
+      <w:r>
+        <w:t xml:space="preserve"> </w:t>
+      </w:r>
+      <w:r>
+        <w:t xml:space="preserve">Also included is the utilization of classes which extend the Exception class – these are used </w:t>
+      </w:r>
+      <w:r>
+        <w:t xml:space="preserve">for failed constraints and fatal errors, the FailedConstraint and FatalError classes respectively. </w:t>
+      </w:r>
+      <w:r>
+        <w:t>This aspect was chosen because all the transactions have main commonalities, particularly in terms of their collaboration with other objects</w:t>
+      </w:r>
+      <w:r>
+        <w:t>, and the failed constraints/fatal errors are simply exceptions which require additional functionality that the standard Java Exception class does not provide</w:t>
+      </w:r>
+      <w:r>
+        <w:t xml:space="preserve">. Transactions are </w:t>
+      </w:r>
+      <w:r>
+        <w:t>components of</w:t>
+      </w:r>
+      <w:r>
+        <w:t xml:space="preserve"> the DailyTransaction container object, which also contains methods for interaction with Transactions. </w:t>
+      </w:r>
+      <w:r>
+        <w:t xml:space="preserve"> Users are components of the CurrentUserAccounts container object also.</w:t>
+      </w:r>
+    </w:p>
+    <w:p>
+      <w:r>
+        <w:t>The Exception</w:t>
+      </w:r>
+      <w:r>
+        <w:t>Codes</w:t>
+      </w:r>
+      <w:r>
+        <w:t xml:space="preserve"> object contains methods and stores data with respect to errors that occur within the program. It is </w:t>
+      </w:r>
+      <w:r>
+        <w:t>a component</w:t>
+      </w:r>
+      <w:r>
+        <w:t xml:space="preserve"> within </w:t>
+      </w:r>
+      <w:r>
+        <w:t xml:space="preserve">the architecture to </w:t>
+      </w:r>
+      <w:r>
+        <w:t>the FailedConstraint class.</w:t>
+      </w:r>
+    </w:p>
+    <w:p>
+      <w:pPr>
+        <w:pStyle w:val="Heading3"/>
+      </w:pPr>
+      <w:bookmarkStart w:id="2" w:name="_Toc352276016"/>
+      <w:r>
+        <w:t>Input and Output</w:t>
       </w:r>
       <w:bookmarkEnd w:id="2"/>
     </w:p>
     <w:p>
       <w:r>
-        <w:t>The central aspect</w:t>
-      </w:r>
-      <w:r>
-        <w:t>s</w:t>
-      </w:r>
-      <w:r>
-        <w:t xml:space="preserve"> of the design </w:t>
-      </w:r>
-      <w:r>
-        <w:t>include</w:t>
-      </w:r>
-      <w:r>
-        <w:t xml:space="preserve"> the Transaction </w:t>
-      </w:r>
-      <w:r>
-        <w:t>interface</w:t>
-      </w:r>
-      <w:r>
-        <w:t xml:space="preserve">, which all the transactions within the </w:t>
-      </w:r>
-      <w:r>
-        <w:t>backend</w:t>
-      </w:r>
-      <w:r>
-        <w:t xml:space="preserve"> </w:t>
-      </w:r>
-      <w:r>
-        <w:t>realize.</w:t>
-      </w:r>
-      <w:r>
-        <w:t xml:space="preserve"> </w:t>
-      </w:r>
-      <w:r>
-        <w:t xml:space="preserve">Also included is the utilization of classes which extend the Exception class – these are used </w:t>
-      </w:r>
-      <w:r>
-        <w:t xml:space="preserve">for failed constraints and fatal errors, the FailedConstraint and FatalError classes respectively. </w:t>
-      </w:r>
-      <w:r>
-        <w:t>This aspect was chosen because all the transactions have main commonalities, particularly in terms of their collaboration with other objects</w:t>
-      </w:r>
-      <w:r>
-        <w:t>, and the failed constraints/fatal errors are simply exceptions which require additional functionality that the standard Java Exception class does not provide</w:t>
-      </w:r>
-      <w:r>
-        <w:t xml:space="preserve">. Transactions are </w:t>
-      </w:r>
-      <w:r>
-        <w:t>components of</w:t>
-      </w:r>
-      <w:r>
-        <w:t xml:space="preserve"> the DailyTransaction container object, which also contains methods for interaction with Transactions. </w:t>
-      </w:r>
-      <w:r>
-        <w:t xml:space="preserve"> Users are components of the CurrentUserAccounts container object also.</w:t>
-      </w:r>
-    </w:p>
-    <w:p>
-      <w:r>
-        <w:t>The Exception</w:t>
-      </w:r>
-      <w:r>
-        <w:t>Codes</w:t>
-      </w:r>
-      <w:r>
-        <w:t xml:space="preserve"> object contains methods and stores data with respect to errors that occur within the program. It is </w:t>
-      </w:r>
-      <w:r>
-        <w:t>a component</w:t>
-      </w:r>
-      <w:r>
-        <w:t xml:space="preserve"> within </w:t>
-      </w:r>
-      <w:r>
-        <w:t xml:space="preserve">the architecture to </w:t>
-      </w:r>
-      <w:r>
-        <w:t>the FailedConstraint class.</w:t>
+        <w:t xml:space="preserve">Inputs and outputs are handled by classes respective of each input and output aspect. Input from transactions is handled within a class designated for each </w:t>
+      </w:r>
+      <w:r>
+        <w:t>input file</w:t>
+      </w:r>
+      <w:r>
+        <w:t xml:space="preserve"> within the program. Outputs to individual files are handled by </w:t>
+      </w:r>
+      <w:r>
+        <w:t>the same classes’ methods</w:t>
+      </w:r>
+      <w:r>
+        <w:t xml:space="preserve"> dedicated to each output file – the daily transaction file, current user accounts file, </w:t>
+      </w:r>
+      <w:r>
+        <w:t>and the available tickets file.</w:t>
       </w:r>
     </w:p>
     <w:p>
       <w:pPr>
         <w:pStyle w:val="Heading3"/>
       </w:pPr>
-      <w:bookmarkStart w:id="3" w:name="_Toc352276016"/>
-      <w:r>
-        <w:t>Input and Output</w:t>
+      <w:bookmarkStart w:id="3" w:name="_Toc352276017"/>
+      <w:r>
+        <w:t>UML Representation</w:t>
       </w:r>
       <w:bookmarkEnd w:id="3"/>
-    </w:p>
-    <w:p>
-      <w:r>
-        <w:t xml:space="preserve">Inputs and outputs are handled by classes respective of each input and output aspect. Input from transactions is handled within a class designated for each </w:t>
-      </w:r>
-      <w:r>
-        <w:t>input file</w:t>
-      </w:r>
-      <w:r>
-        <w:t xml:space="preserve"> within the program. Outputs to individual files are handled by </w:t>
-      </w:r>
-      <w:r>
-        <w:t>the same classes’ methods</w:t>
-      </w:r>
-      <w:r>
-        <w:t xml:space="preserve"> dedicated to each output file – the daily transaction file, current user accounts file, </w:t>
-      </w:r>
-      <w:r>
-        <w:t>and the available tickets file.</w:t>
-      </w:r>
-    </w:p>
-    <w:p>
-      <w:pPr>
-        <w:pStyle w:val="Heading3"/>
-      </w:pPr>
-      <w:bookmarkStart w:id="4" w:name="_Toc352276017"/>
-      <w:r>
-        <w:t>UML Representation</w:t>
-      </w:r>
-      <w:bookmarkEnd w:id="4"/>
     </w:p>
     <w:p>
       <w:r>
@@ -3007,724 +3005,712 @@
       <w:pPr>
         <w:pStyle w:val="Heading1"/>
       </w:pPr>
-      <w:bookmarkStart w:id="5" w:name="_Toc352276018"/>
+      <w:bookmarkStart w:id="4" w:name="_Toc352276018"/>
       <w:r>
         <w:lastRenderedPageBreak/>
         <w:t>Classes</w:t>
       </w:r>
+      <w:bookmarkEnd w:id="4"/>
+    </w:p>
+    <w:p>
+      <w:r>
+        <w:t>The following is a list of the classes within the proje</w:t>
+      </w:r>
+      <w:r>
+        <w:t xml:space="preserve">ct. Please refer to the </w:t>
+      </w:r>
+      <w:r>
+        <w:t>Software Requirements Specification for specific requirement information.</w:t>
+      </w:r>
+    </w:p>
+    <w:p>
+      <w:pPr>
+        <w:pStyle w:val="Heading2"/>
+      </w:pPr>
+      <w:bookmarkStart w:id="5" w:name="_Toc352276019"/>
+      <w:r>
+        <w:t>AddCredit Class</w:t>
+      </w:r>
       <w:bookmarkEnd w:id="5"/>
     </w:p>
     <w:p>
       <w:r>
-        <w:t>The following is a list of the classes within the proje</w:t>
-      </w:r>
-      <w:r>
-        <w:t xml:space="preserve">ct. Please refer to the </w:t>
-      </w:r>
-      <w:r>
-        <w:t>Software Requirements Specification for specific requirement information.</w:t>
+        <w:t xml:space="preserve">Contains the methods and attributes for the addcredit transaction. This means that the actual underlying functionality for adding credit to user accounts is handled by this object. As per the original design and architecture, this class is </w:t>
+      </w:r>
+      <w:r>
+        <w:t>utilized</w:t>
+      </w:r>
+      <w:r>
+        <w:t xml:space="preserve"> whenever the addcredit transaction is performed.</w:t>
+      </w:r>
+    </w:p>
+    <w:p>
+      <w:pPr>
+        <w:pStyle w:val="Heading3"/>
+      </w:pPr>
+      <w:bookmarkStart w:id="6" w:name="_Toc352276020"/>
+      <w:r>
+        <w:t>Requirements Addressed</w:t>
+      </w:r>
+      <w:bookmarkEnd w:id="6"/>
+    </w:p>
+    <w:p>
+      <w:r>
+        <w:t xml:space="preserve">The requirements met are regarding processing </w:t>
+      </w:r>
+      <w:r>
+        <w:t>transactions</w:t>
+      </w:r>
+      <w:r>
+        <w:t xml:space="preserve"> for the username provided, credit amount to be added, and </w:t>
+      </w:r>
+      <w:r>
+        <w:t>updating the values in the current user accounts file</w:t>
+      </w:r>
+      <w:r>
+        <w:t>.</w:t>
+      </w:r>
+      <w:r>
+        <w:t xml:space="preserve"> Constraints relevant to the addition of credit with respect to overflow are also addressed.</w:t>
+      </w:r>
+    </w:p>
+    <w:p>
+      <w:r>
+        <w:t>2.2.3, 2.2.3.1, 2.2.3.2</w:t>
+      </w:r>
+      <w:r>
+        <w:t>, 3.6</w:t>
       </w:r>
     </w:p>
     <w:p>
       <w:pPr>
         <w:pStyle w:val="Heading2"/>
       </w:pPr>
-      <w:bookmarkStart w:id="6" w:name="_Toc352276019"/>
-      <w:r>
-        <w:t>AddCredit Class</w:t>
-      </w:r>
-      <w:bookmarkEnd w:id="6"/>
-    </w:p>
-    <w:p>
-      <w:r>
-        <w:t xml:space="preserve">Contains the methods and attributes for the addcredit transaction. This means that the actual underlying functionality for adding credit to user accounts is handled by this object. As per the original design and architecture, this class is </w:t>
+      <w:bookmarkStart w:id="7" w:name="_Toc352276021"/>
+      <w:r>
+        <w:t>AvailableTickets Class</w:t>
+      </w:r>
+      <w:bookmarkEnd w:id="7"/>
+    </w:p>
+    <w:p>
+      <w:r>
+        <w:t>This class contains the methods and attributes related to the available tickets file, and interacting with that file on disk. This class provides methods for writing the output to the file, and also validates and stores the values in memory while the available tickets are interacted with by other operations.</w:t>
+      </w:r>
+    </w:p>
+    <w:p>
+      <w:pPr>
+        <w:pStyle w:val="Heading3"/>
+      </w:pPr>
+      <w:bookmarkStart w:id="8" w:name="_Toc352276022"/>
+      <w:r>
+        <w:t>Requirements Addressed</w:t>
+      </w:r>
+      <w:bookmarkEnd w:id="8"/>
+    </w:p>
+    <w:p>
+      <w:r>
+        <w:t>The requirements met are regarding processing the available tickets file, reading in the list of available tickets into memory, and ensuring that there is no corruption.</w:t>
+      </w:r>
+    </w:p>
+    <w:p>
+      <w:r>
+        <w:t>2.3, 2.3.3, 4, 4.1, 4.2</w:t>
+      </w:r>
+    </w:p>
+    <w:p>
+      <w:pPr>
+        <w:pStyle w:val="Heading2"/>
+      </w:pPr>
+      <w:bookmarkStart w:id="9" w:name="_Toc352276023"/>
+      <w:proofErr w:type="spellStart"/>
+      <w:r>
+        <w:t>BackEnd</w:t>
+      </w:r>
+      <w:proofErr w:type="spellEnd"/>
+      <w:r>
+        <w:t xml:space="preserve"> Class</w:t>
+      </w:r>
+    </w:p>
+    <w:p/>
+    <w:p>
+      <w:pPr>
+        <w:pStyle w:val="Heading3"/>
+      </w:pPr>
+      <w:r>
+        <w:t>Requirements Addressed</w:t>
+      </w:r>
+    </w:p>
+    <w:p>
+      <w:r>
+        <w:t xml:space="preserve">The requirements met are regarding the processing and execution of each transaction, the </w:t>
+      </w:r>
+      <w:proofErr w:type="spellStart"/>
+      <w:r>
+        <w:t>BackEnd</w:t>
+      </w:r>
+      <w:proofErr w:type="spellEnd"/>
+      <w:r>
+        <w:t xml:space="preserve"> class is the main driver for the back-end processing which catches exceptions thrown and displays error logs to the console.</w:t>
+      </w:r>
+    </w:p>
+    <w:p>
+      <w:r>
+        <w:t xml:space="preserve">2, 3, 3.1, </w:t>
+      </w:r>
+      <w:r>
+        <w:t>4.1, 4.2, 5.1, 5.2</w:t>
+      </w:r>
+    </w:p>
+    <w:p/>
+    <w:p>
+      <w:pPr>
+        <w:pStyle w:val="Heading2"/>
+      </w:pPr>
+      <w:r>
+        <w:t>Buy Class</w:t>
+      </w:r>
+      <w:bookmarkEnd w:id="9"/>
+    </w:p>
+    <w:p>
+      <w:r>
+        <w:t>Contains the methods and attributes for the buy trans</w:t>
+      </w:r>
+      <w:bookmarkStart w:id="10" w:name="_GoBack"/>
+      <w:bookmarkEnd w:id="10"/>
+      <w:r>
+        <w:t xml:space="preserve">action. This means that the underlying functionality for completing the purchasing of a ticket (or tickets) is handled by this object. As per the original design and architecture, this class is </w:t>
       </w:r>
       <w:r>
         <w:t>utilized</w:t>
       </w:r>
       <w:r>
-        <w:t xml:space="preserve"> whenever the addcredit transaction is performed.</w:t>
+        <w:t xml:space="preserve"> whenever the buy transaction is performed.</w:t>
       </w:r>
     </w:p>
     <w:p>
       <w:pPr>
         <w:pStyle w:val="Heading3"/>
       </w:pPr>
-      <w:bookmarkStart w:id="7" w:name="_Toc352276020"/>
-      <w:r>
-        <w:t>Requirements Addressed</w:t>
-      </w:r>
-      <w:bookmarkEnd w:id="7"/>
-    </w:p>
-    <w:p>
-      <w:r>
-        <w:t xml:space="preserve">The requirements met are regarding processing </w:t>
-      </w:r>
-      <w:r>
-        <w:t>transactions</w:t>
-      </w:r>
-      <w:r>
-        <w:t xml:space="preserve"> for the username provided, credit amount to be added, and </w:t>
-      </w:r>
-      <w:r>
-        <w:t>updating the values in the current user accounts file</w:t>
-      </w:r>
-      <w:r>
-        <w:t>.</w:t>
-      </w:r>
-      <w:r>
-        <w:t xml:space="preserve"> Constraints relevant to the addition of credit with respect to overflow are also addressed.</w:t>
-      </w:r>
-    </w:p>
-    <w:p>
-      <w:commentRangeStart w:id="8"/>
-      <w:r>
-        <w:t>12, 12.1, 12.1.1, 12.1.2, 12.1.3, 12.2</w:t>
-      </w:r>
-      <w:commentRangeEnd w:id="8"/>
-      <w:r>
-        <w:rPr>
-          <w:rStyle w:val="CommentReference"/>
-        </w:rPr>
-        <w:commentReference w:id="8"/>
-      </w:r>
-    </w:p>
-    <w:p>
-      <w:pPr>
-        <w:pStyle w:val="Heading2"/>
-      </w:pPr>
-      <w:bookmarkStart w:id="9" w:name="_Toc352276021"/>
-      <w:r>
-        <w:t>AvailableTickets Class</w:t>
-      </w:r>
-      <w:bookmarkEnd w:id="9"/>
-    </w:p>
-    <w:p>
-      <w:r>
-        <w:t>This class contains the methods and attributes related to the available tickets file, and interacting with that file on disk. This class provides methods for writing the output to the file, and also validates and stores the values in memory while the available tickets are interacted with by other operations.</w:t>
-      </w:r>
-    </w:p>
-    <w:p>
-      <w:pPr>
-        <w:pStyle w:val="Heading3"/>
-      </w:pPr>
-      <w:bookmarkStart w:id="10" w:name="_Toc352276022"/>
-      <w:r>
-        <w:t>Requirements Addressed</w:t>
-      </w:r>
-      <w:bookmarkEnd w:id="10"/>
-    </w:p>
-    <w:p>
-      <w:r>
-        <w:t>The requirements met are regarding processing the available tickets file, reading in the list of available tickets into memory, and ensuring that there is no corruption.</w:t>
-      </w:r>
-    </w:p>
-    <w:p>
-      <w:commentRangeStart w:id="11"/>
-      <w:r>
-        <w:t>14, 14.1, 14.2, 14.2.1, 14.2.2, 14.3, 14.3.1, 14.3.2, 14.4, 14.4.1, 14.4.2, 14.5, 14.5.1, 14.5.2, 14.6, 14.7. 14.8, 14.9, 14.10, 21</w:t>
-      </w:r>
-      <w:commentRangeEnd w:id="11"/>
-      <w:r>
-        <w:rPr>
-          <w:rStyle w:val="CommentReference"/>
-        </w:rPr>
-        <w:commentReference w:id="11"/>
-      </w:r>
-    </w:p>
-    <w:p>
-      <w:pPr>
-        <w:pStyle w:val="Heading2"/>
-      </w:pPr>
-      <w:bookmarkStart w:id="12" w:name="_Toc352276023"/>
-      <w:r>
-        <w:t>Buy Class</w:t>
-      </w:r>
-      <w:bookmarkEnd w:id="12"/>
-    </w:p>
-    <w:p>
-      <w:r>
-        <w:t xml:space="preserve">Contains the methods and attributes for the buy transaction. This means that the underlying functionality for completing the purchasing of a ticket (or tickets) is handled by this object. As per the original design and architecture, this class is </w:t>
-      </w:r>
-      <w:r>
-        <w:t>utilized</w:t>
-      </w:r>
-      <w:r>
-        <w:t xml:space="preserve"> whenever the buy transaction is performed.</w:t>
-      </w:r>
-    </w:p>
-    <w:p>
-      <w:pPr>
-        <w:pStyle w:val="Heading3"/>
-      </w:pPr>
-      <w:bookmarkStart w:id="13" w:name="_Toc352276024"/>
-      <w:r>
-        <w:t>Requirements Addressed</w:t>
-      </w:r>
-      <w:bookmarkEnd w:id="13"/>
-    </w:p>
-    <w:p>
-      <w:r>
-        <w:t xml:space="preserve">The requirements met are with respect to processing </w:t>
-      </w:r>
-      <w:r>
-        <w:t>transactions containing</w:t>
-      </w:r>
-      <w:r>
-        <w:t xml:space="preserve"> th</w:t>
-      </w:r>
-      <w:r>
-        <w:t>e event title, seller username</w:t>
-      </w:r>
-      <w:r>
-        <w:t xml:space="preserve">, and </w:t>
-      </w:r>
-      <w:r>
-        <w:t>updating the values in the available tickets file, and current user accounts files relevant to the completed purchase. Constraints regarding purchases and credit underflow/overflow limits are addressed.</w:t>
-      </w:r>
-    </w:p>
-    <w:p>
-      <w:commentRangeStart w:id="14"/>
-      <w:r>
-        <w:t xml:space="preserve">10, 10.1, 10.2, 10.2.1, 10.2.2, 10.3, 10.3.1, 10.3.2, 10.4, 10.4.1, 10.4.2, 10.5, </w:t>
-      </w:r>
-      <w:r>
-        <w:t>10.6, 10.6.1, 10.7, 10.8, 10.9</w:t>
-      </w:r>
-      <w:commentRangeEnd w:id="14"/>
-      <w:r>
-        <w:rPr>
-          <w:rStyle w:val="CommentReference"/>
-        </w:rPr>
-        <w:commentReference w:id="14"/>
-      </w:r>
-    </w:p>
-    <w:p>
-      <w:pPr>
-        <w:pStyle w:val="Heading2"/>
-      </w:pPr>
-      <w:bookmarkStart w:id="15" w:name="_Toc352276025"/>
-      <w:r>
-        <w:lastRenderedPageBreak/>
-        <w:t>Create Class</w:t>
-      </w:r>
-      <w:bookmarkEnd w:id="15"/>
-    </w:p>
-    <w:p>
-      <w:r>
-        <w:t xml:space="preserve">Contains the methods and attributes for the create transaction. This means that this object is dedicated to facilitating the process for creating users. Per the original design, this class is </w:t>
-      </w:r>
-      <w:r>
-        <w:t>utilized</w:t>
-      </w:r>
-      <w:r>
-        <w:t xml:space="preserve"> whenever the create transaction is performed.</w:t>
-      </w:r>
-    </w:p>
-    <w:p>
-      <w:pPr>
-        <w:pStyle w:val="Heading3"/>
-      </w:pPr>
-      <w:bookmarkStart w:id="16" w:name="_Toc352276026"/>
-      <w:r>
-        <w:t>Requirements Addressed</w:t>
-      </w:r>
-      <w:bookmarkEnd w:id="16"/>
-    </w:p>
-    <w:p>
-      <w:r>
-        <w:t xml:space="preserve">The requirements met are with respect to processing </w:t>
-      </w:r>
-      <w:r>
-        <w:t>transactions containing</w:t>
-      </w:r>
-      <w:r>
-        <w:t xml:space="preserve"> the username and a</w:t>
-      </w:r>
-      <w:r>
-        <w:t xml:space="preserve">ccount type for the new user, </w:t>
-      </w:r>
-      <w:r>
-        <w:t xml:space="preserve">and </w:t>
-      </w:r>
-      <w:r>
-        <w:t>updating the current user accounts file respectively</w:t>
-      </w:r>
-      <w:r>
-        <w:t>.</w:t>
-      </w:r>
-    </w:p>
-    <w:p>
-      <w:commentRangeStart w:id="17"/>
-      <w:r>
-        <w:t>7</w:t>
-      </w:r>
-      <w:r>
-        <w:t>, 7.1</w:t>
-      </w:r>
-      <w:r>
-        <w:t xml:space="preserve">, 7.1.1, 7.1.2, 7.1.3, 7.2, 7.2.1, 7.3, 7.4 </w:t>
-      </w:r>
-      <w:commentRangeEnd w:id="17"/>
-      <w:r>
-        <w:rPr>
-          <w:rStyle w:val="CommentReference"/>
-        </w:rPr>
-        <w:commentReference w:id="17"/>
-      </w:r>
-    </w:p>
-    <w:p>
-      <w:pPr>
-        <w:pStyle w:val="Heading2"/>
-      </w:pPr>
-      <w:bookmarkStart w:id="18" w:name="_Toc352276027"/>
-      <w:r>
-        <w:t>CurrentUserAccounts Class</w:t>
-      </w:r>
-      <w:bookmarkEnd w:id="18"/>
-    </w:p>
-    <w:p>
-      <w:r>
-        <w:t xml:space="preserve">Contains the methods and attributes for interacting with the current user accounts file. This object is designed for </w:t>
-      </w:r>
-      <w:r>
-        <w:t>handling interactions with the current user accounts file on disk, storing the entries therein in memory, and interacting with them</w:t>
-      </w:r>
-      <w:r>
-        <w:t>.</w:t>
-      </w:r>
-    </w:p>
-    <w:p>
-      <w:pPr>
-        <w:pStyle w:val="Heading3"/>
-      </w:pPr>
-      <w:bookmarkStart w:id="19" w:name="_Toc352276028"/>
-      <w:r>
-        <w:t>Requirements Addressed</w:t>
-      </w:r>
-      <w:bookmarkEnd w:id="19"/>
-    </w:p>
-    <w:p>
-      <w:r>
-        <w:t>The requirements met are with respect to processing the current user accounts file, reading in the list of user accounts into memory, and ensuring that there is no corruption.</w:t>
-      </w:r>
-    </w:p>
-    <w:p>
-      <w:commentRangeStart w:id="20"/>
-      <w:r>
-        <w:t>13, 13.1, 13.2, 13.2.1, 13.2.2, 13.3, 13.4, 13.4.1, 13.4.2, 13.5, 13.6, 13.7, 13.8, 13.9, 13.10, 20</w:t>
-      </w:r>
-      <w:commentRangeEnd w:id="20"/>
-      <w:r>
-        <w:rPr>
-          <w:rStyle w:val="CommentReference"/>
-        </w:rPr>
-        <w:commentReference w:id="20"/>
-      </w:r>
-    </w:p>
-    <w:p>
-      <w:pPr>
-        <w:pStyle w:val="Heading2"/>
-      </w:pPr>
-      <w:bookmarkStart w:id="21" w:name="_Toc352276029"/>
-      <w:r>
-        <w:t>DailyTransaction Class</w:t>
-      </w:r>
-      <w:bookmarkEnd w:id="21"/>
-    </w:p>
-    <w:p>
-      <w:r>
-        <w:t xml:space="preserve">Contains the methods and attributes related to interacting with the daily transaction file. </w:t>
-      </w:r>
-      <w:r>
-        <w:t>This class provides methods for reading</w:t>
-      </w:r>
-      <w:r>
-        <w:t xml:space="preserve"> the daily transaction file, </w:t>
-      </w:r>
-      <w:r>
-        <w:t>merging previous files</w:t>
-      </w:r>
-      <w:r>
-        <w:t xml:space="preserve">, and storing those entries in memory for </w:t>
-      </w:r>
-      <w:r>
-        <w:t>processing.</w:t>
-      </w:r>
-    </w:p>
-    <w:p>
-      <w:pPr>
-        <w:pStyle w:val="Heading3"/>
-      </w:pPr>
-      <w:bookmarkStart w:id="22" w:name="_Toc352276030"/>
-      <w:r>
-        <w:t>Requirements Addressed</w:t>
-      </w:r>
-      <w:bookmarkEnd w:id="22"/>
-    </w:p>
-    <w:p>
-      <w:r>
-        <w:t xml:space="preserve">The requirements met are with respect to </w:t>
-      </w:r>
-      <w:r>
-        <w:t>reading</w:t>
-      </w:r>
-      <w:r>
-        <w:t xml:space="preserve"> the daily transactions stored in</w:t>
-      </w:r>
-      <w:r>
-        <w:t>to</w:t>
-      </w:r>
-      <w:r>
-        <w:t xml:space="preserve"> memory </w:t>
-      </w:r>
-      <w:r>
-        <w:t>from</w:t>
-      </w:r>
-      <w:r>
-        <w:t xml:space="preserve"> the file</w:t>
-      </w:r>
-      <w:r>
-        <w:t>s</w:t>
-      </w:r>
-      <w:r>
-        <w:t xml:space="preserve"> </w:t>
-      </w:r>
-      <w:r>
-        <w:t>stored on disk</w:t>
-      </w:r>
-      <w:r>
-        <w:t>. The daily transaction file stores a list of Transaction objects which handle the individual formatting of each type of daily transaction.</w:t>
-      </w:r>
-      <w:r>
-        <w:t xml:space="preserve"> These transactions are applied through executing the individual transactions using each respective class.</w:t>
-      </w:r>
-    </w:p>
-    <w:p>
-      <w:commentRangeStart w:id="23"/>
-      <w:r>
-        <w:t>15, 16, 17</w:t>
-      </w:r>
-      <w:commentRangeEnd w:id="23"/>
-      <w:r>
-        <w:rPr>
-          <w:rStyle w:val="CommentReference"/>
-        </w:rPr>
-        <w:commentReference w:id="23"/>
-      </w:r>
-    </w:p>
-    <w:p>
-      <w:pPr>
-        <w:pStyle w:val="Heading2"/>
-      </w:pPr>
-      <w:bookmarkStart w:id="24" w:name="_Toc352276031"/>
-      <w:r>
-        <w:t>Delete Class</w:t>
-      </w:r>
-      <w:bookmarkEnd w:id="24"/>
-    </w:p>
-    <w:p>
-      <w:r>
-        <w:t xml:space="preserve">Contains the methods and attributes for the delete transaction. This class is </w:t>
-      </w:r>
-      <w:r>
-        <w:t>utilized</w:t>
-      </w:r>
-      <w:r>
-        <w:t xml:space="preserve"> in each instance that the delete transaction takes place. Methods are provided for deleting user accounts from the current user accounts file.</w:t>
-      </w:r>
-    </w:p>
-    <w:p>
-      <w:pPr>
-        <w:pStyle w:val="Heading3"/>
-      </w:pPr>
-      <w:bookmarkStart w:id="25" w:name="_Toc352276032"/>
-      <w:r>
-        <w:t>Requirements Addressed</w:t>
-      </w:r>
-      <w:bookmarkEnd w:id="25"/>
-    </w:p>
-    <w:p>
-      <w:r>
-        <w:t xml:space="preserve">The requirements met are with respect to processing the </w:t>
-      </w:r>
-      <w:r>
-        <w:t>transactions containing</w:t>
-      </w:r>
-      <w:r>
-        <w:t xml:space="preserve"> the username to delete, verifying the user exists and </w:t>
-      </w:r>
-      <w:r>
-        <w:t>updating the current user accounts file accordingly</w:t>
-      </w:r>
-      <w:r>
-        <w:t>.</w:t>
-      </w:r>
-    </w:p>
-    <w:p>
-      <w:commentRangeStart w:id="26"/>
-      <w:r>
-        <w:t xml:space="preserve">8, 8.1, 8.2, 8.2.1, 8.2.2, 8.3, 8.4, 8.5, </w:t>
-      </w:r>
-      <w:commentRangeEnd w:id="26"/>
-      <w:r>
-        <w:rPr>
-          <w:rStyle w:val="CommentReference"/>
-        </w:rPr>
-        <w:commentReference w:id="26"/>
-      </w:r>
-    </w:p>
-    <w:p>
-      <w:pPr>
-        <w:pStyle w:val="Heading2"/>
-      </w:pPr>
-      <w:bookmarkStart w:id="27" w:name="_Toc352276033"/>
-      <w:r>
-        <w:lastRenderedPageBreak/>
-        <w:t>Exception</w:t>
-      </w:r>
-      <w:r>
-        <w:t xml:space="preserve"> Class</w:t>
-      </w:r>
-      <w:r>
-        <w:t>es</w:t>
-      </w:r>
-      <w:bookmarkEnd w:id="27"/>
-    </w:p>
-    <w:p>
-      <w:r>
-        <w:t>The exception class</w:t>
-      </w:r>
-      <w:r>
-        <w:t xml:space="preserve">es store </w:t>
-      </w:r>
-      <w:r>
-        <w:t>the strings used during exceptions that are thrown within various other classes throughout the program. The exception class</w:t>
-      </w:r>
-      <w:r>
-        <w:t>es</w:t>
-      </w:r>
-      <w:r>
-        <w:t xml:space="preserve"> provide facilities for mapping exception codes to diagnostic messages.</w:t>
-      </w:r>
-      <w:r>
-        <w:t xml:space="preserve"> The two exception classes are the FailedConstraint and FatalError classes. Both work by extending the built-in Java Exception class, and providing additional parameters in their constructor to support the additional data required for displaying diagnostic output. </w:t>
-      </w:r>
-    </w:p>
-    <w:p>
-      <w:r>
-        <w:t>FailedConstraint exceptions are generated by transactions in circumstances where back-end constraints have been violated. Diagnostic information includes the type of error that has occurred, and the transaction that caused the constraint to be violated.</w:t>
-      </w:r>
-    </w:p>
-    <w:p>
-      <w:r>
-        <w:t xml:space="preserve">FatalError exceptions are generated by transactions or file operations which result in an illegal state of execution, and result in the termination of the back-end. </w:t>
-      </w:r>
-    </w:p>
-    <w:p>
-      <w:pPr>
-        <w:pStyle w:val="Heading3"/>
-      </w:pPr>
-      <w:bookmarkStart w:id="28" w:name="_Toc352276034"/>
-      <w:r>
-        <w:t>Requirements Addressed</w:t>
-      </w:r>
-      <w:bookmarkEnd w:id="28"/>
-    </w:p>
-    <w:p>
-      <w:r>
-        <w:t>The exceptions</w:t>
-      </w:r>
-      <w:r>
-        <w:t xml:space="preserve"> class</w:t>
-      </w:r>
-      <w:r>
-        <w:t>es</w:t>
-      </w:r>
-      <w:r>
-        <w:t xml:space="preserve"> </w:t>
-      </w:r>
-      <w:r>
-        <w:t>are</w:t>
-      </w:r>
-      <w:r>
-        <w:t xml:space="preserve"> used by all of the classes within the project, including each transaction</w:t>
-      </w:r>
-      <w:r>
-        <w:t>,</w:t>
-      </w:r>
-      <w:r>
-        <w:t xml:space="preserve"> in order to throw exceptions in the event that a </w:t>
-      </w:r>
-      <w:r>
-        <w:t>constraint is violated or a fatal error occurs</w:t>
-      </w:r>
-      <w:r>
-        <w:t>. The exception class</w:t>
-      </w:r>
-      <w:r>
-        <w:t>es are</w:t>
-      </w:r>
-      <w:r>
-        <w:t xml:space="preserve"> used by every</w:t>
-      </w:r>
-      <w:r>
-        <w:t xml:space="preserve"> other</w:t>
-      </w:r>
-      <w:r>
-        <w:t xml:space="preserve"> class to meet all </w:t>
-      </w:r>
-      <w:r>
-        <w:t xml:space="preserve">constraint </w:t>
-      </w:r>
-      <w:r>
-        <w:t>validation requirements.</w:t>
-      </w:r>
-    </w:p>
-    <w:p>
-      <w:pPr>
-        <w:pStyle w:val="Heading2"/>
-      </w:pPr>
-      <w:bookmarkStart w:id="29" w:name="_Toc352276035"/>
-      <w:r>
-        <w:t>Logout Class</w:t>
-      </w:r>
-      <w:bookmarkEnd w:id="29"/>
-    </w:p>
-    <w:p>
-      <w:r>
-        <w:t xml:space="preserve">Contains the methods and attributes for the logout transaction. This class is </w:t>
-      </w:r>
-      <w:r>
-        <w:t xml:space="preserve">utilized </w:t>
-      </w:r>
-      <w:r>
-        <w:t>when a user log</w:t>
-      </w:r>
-      <w:r>
-        <w:t>ged</w:t>
-      </w:r>
-      <w:r>
-        <w:t xml:space="preserve"> out</w:t>
-      </w:r>
-      <w:r>
-        <w:t xml:space="preserve"> and the transaction is logged in the daily transaction file</w:t>
-      </w:r>
-      <w:r>
-        <w:t>.</w:t>
-      </w:r>
-    </w:p>
-    <w:p>
-      <w:pPr>
-        <w:pStyle w:val="Heading3"/>
-      </w:pPr>
-      <w:bookmarkStart w:id="30" w:name="_Toc352276036"/>
-      <w:r>
-        <w:t>Requirements Addressed</w:t>
-      </w:r>
-      <w:bookmarkEnd w:id="30"/>
-    </w:p>
-    <w:p>
-      <w:r>
-        <w:t xml:space="preserve">The requirements </w:t>
-      </w:r>
-      <w:r>
-        <w:t xml:space="preserve">met are with respect to tracking the amount of credit added per session. </w:t>
-      </w:r>
-      <w:r>
-        <w:t>Logging in and logging out are operations related to the front-end. Because of this, the class has minimal functionality.</w:t>
-      </w:r>
-    </w:p>
-    <w:p>
-      <w:commentRangeStart w:id="31"/>
-      <w:r>
-        <w:t>6, 6.1</w:t>
-      </w:r>
-      <w:commentRangeEnd w:id="31"/>
-      <w:r>
-        <w:rPr>
-          <w:rStyle w:val="CommentReference"/>
-        </w:rPr>
-        <w:commentReference w:id="31"/>
-      </w:r>
-    </w:p>
-    <w:p>
-      <w:pPr>
-        <w:pStyle w:val="Heading2"/>
-      </w:pPr>
-      <w:bookmarkStart w:id="32" w:name="_Toc352276037"/>
-      <w:r>
-        <w:t>Refund Class</w:t>
-      </w:r>
-      <w:bookmarkEnd w:id="32"/>
-    </w:p>
-    <w:p>
-      <w:r>
-        <w:t xml:space="preserve">Contains the methods and attributes for the refund transaction. This class is used in each instance that the refund transaction is </w:t>
-      </w:r>
-      <w:r>
-        <w:t>logged in the daily transaction file</w:t>
-      </w:r>
-      <w:r>
-        <w:t>, and contains helper functions for processing refund amounts, and making changes to the available tickets and account credit for users.</w:t>
-      </w:r>
-    </w:p>
-    <w:p>
-      <w:pPr>
-        <w:pStyle w:val="Heading3"/>
-      </w:pPr>
-      <w:bookmarkStart w:id="33" w:name="_Toc352276038"/>
-      <w:r>
-        <w:t>Requirements Addressed</w:t>
-      </w:r>
-      <w:bookmarkEnd w:id="33"/>
-    </w:p>
-    <w:p>
-      <w:r>
-        <w:t xml:space="preserve">The requirements met are with respect to processing the buyer and seller usernames, verifying the accounts exist, processing the credit amount to transfer, </w:t>
-      </w:r>
-      <w:r>
-        <w:t>updating the values for the credit and tickets in the current user accounts file and available tickets file respectively.</w:t>
-      </w:r>
-    </w:p>
-    <w:p>
-      <w:commentRangeStart w:id="34"/>
-      <w:r>
-        <w:t>11, 11.1, 11.2, 11.2.1, 11.3, 11.3.1, 11.4, 11.4.1, 11.5, 11.5.1, 11.6, 11.7</w:t>
-      </w:r>
-      <w:commentRangeEnd w:id="34"/>
-      <w:r>
-        <w:rPr>
-          <w:rStyle w:val="CommentReference"/>
-        </w:rPr>
-        <w:commentReference w:id="34"/>
-      </w:r>
-    </w:p>
-    <w:p>
-      <w:pPr>
-        <w:pStyle w:val="Heading2"/>
-      </w:pPr>
-      <w:bookmarkStart w:id="35" w:name="_Toc352276039"/>
-      <w:r>
-        <w:t>Sell Class</w:t>
-      </w:r>
-      <w:bookmarkEnd w:id="35"/>
-    </w:p>
-    <w:p>
-      <w:r>
-        <w:t>Contains the methods and attributes for the sell transaction. This class is used for processing sales, and contains functions used for adjusting ticket volumes and account credits based on sales.</w:t>
-      </w:r>
-    </w:p>
-    <w:p>
-      <w:pPr>
-        <w:pStyle w:val="Heading3"/>
-      </w:pPr>
-      <w:bookmarkStart w:id="36" w:name="_Toc352276040"/>
+      <w:bookmarkStart w:id="11" w:name="_Toc352276024"/>
       <w:r>
         <w:lastRenderedPageBreak/>
         <w:t>Requirements Addressed</w:t>
       </w:r>
-      <w:bookmarkEnd w:id="36"/>
+      <w:bookmarkEnd w:id="11"/>
+    </w:p>
+    <w:p>
+      <w:r>
+        <w:t xml:space="preserve">The requirements met are with respect to processing </w:t>
+      </w:r>
+      <w:r>
+        <w:t>transactions containing</w:t>
+      </w:r>
+      <w:r>
+        <w:t xml:space="preserve"> th</w:t>
+      </w:r>
+      <w:r>
+        <w:t>e event title, seller username</w:t>
+      </w:r>
+      <w:r>
+        <w:t xml:space="preserve">, and </w:t>
+      </w:r>
+      <w:r>
+        <w:t>updating the values in the available tickets file, and current user accounts files relevant to the completed purchase. Constraints regarding purchases and credit underflow/overflow limits are addressed.</w:t>
+      </w:r>
+    </w:p>
+    <w:p>
+      <w:r>
+        <w:t>2.2.3, 2.2.3.1, 2.2.3.3, 3.6</w:t>
+      </w:r>
+    </w:p>
+    <w:p>
+      <w:pPr>
+        <w:pStyle w:val="Heading2"/>
+      </w:pPr>
+      <w:bookmarkStart w:id="12" w:name="_Toc352276025"/>
+      <w:r>
+        <w:t>Create Class</w:t>
+      </w:r>
+      <w:bookmarkEnd w:id="12"/>
+    </w:p>
+    <w:p>
+      <w:r>
+        <w:t xml:space="preserve">Contains the methods and attributes for the create transaction. This means that this object is dedicated to facilitating the process for creating users. Per the original design, this class is </w:t>
+      </w:r>
+      <w:r>
+        <w:t>utilized</w:t>
+      </w:r>
+      <w:r>
+        <w:t xml:space="preserve"> whenever the create transaction is performed.</w:t>
+      </w:r>
+    </w:p>
+    <w:p>
+      <w:pPr>
+        <w:pStyle w:val="Heading3"/>
+      </w:pPr>
+      <w:bookmarkStart w:id="13" w:name="_Toc352276026"/>
+      <w:r>
+        <w:t>Requirements Addressed</w:t>
+      </w:r>
+      <w:bookmarkEnd w:id="13"/>
+    </w:p>
+    <w:p>
+      <w:r>
+        <w:t xml:space="preserve">The requirements met are with respect to processing </w:t>
+      </w:r>
+      <w:r>
+        <w:t>transactions containing</w:t>
+      </w:r>
+      <w:r>
+        <w:t xml:space="preserve"> the username and a</w:t>
+      </w:r>
+      <w:r>
+        <w:t xml:space="preserve">ccount type for the new user, </w:t>
+      </w:r>
+      <w:r>
+        <w:t xml:space="preserve">and </w:t>
+      </w:r>
+      <w:r>
+        <w:t>updating the current user accounts file respectively</w:t>
+      </w:r>
+      <w:r>
+        <w:t>.</w:t>
+      </w:r>
+    </w:p>
+    <w:p>
+      <w:r>
+        <w:t>2.2.1, 3.6</w:t>
+      </w:r>
+    </w:p>
+    <w:p>
+      <w:pPr>
+        <w:pStyle w:val="Heading2"/>
+      </w:pPr>
+      <w:bookmarkStart w:id="14" w:name="_Toc352276027"/>
+      <w:r>
+        <w:t>CurrentUserAccounts Class</w:t>
+      </w:r>
+      <w:bookmarkEnd w:id="14"/>
+    </w:p>
+    <w:p>
+      <w:r>
+        <w:t xml:space="preserve">Contains the methods and attributes for interacting with the current user accounts file. This object is designed for </w:t>
+      </w:r>
+      <w:r>
+        <w:t>handling interactions with the current user accounts file on disk, storing the entries therein in memory, and interacting with them</w:t>
+      </w:r>
+      <w:r>
+        <w:t>.</w:t>
+      </w:r>
+    </w:p>
+    <w:p>
+      <w:pPr>
+        <w:pStyle w:val="Heading3"/>
+      </w:pPr>
+      <w:bookmarkStart w:id="15" w:name="_Toc352276028"/>
+      <w:r>
+        <w:t>Requirements Addressed</w:t>
+      </w:r>
+      <w:bookmarkEnd w:id="15"/>
+    </w:p>
+    <w:p>
+      <w:r>
+        <w:t>The requirements met are with respect to processing the current user accounts file, reading in the list of user accounts into memory, and ensuring that there is no corruption.</w:t>
+      </w:r>
+    </w:p>
+    <w:p>
+      <w:r>
+        <w:t>2.2, 2.2.2, 5, 5.1, 5.2</w:t>
+      </w:r>
+    </w:p>
+    <w:p>
+      <w:pPr>
+        <w:pStyle w:val="Heading2"/>
+      </w:pPr>
+      <w:bookmarkStart w:id="16" w:name="_Toc352276029"/>
+      <w:proofErr w:type="spellStart"/>
+      <w:r>
+        <w:t>DailyTransaction</w:t>
+      </w:r>
+      <w:r>
+        <w:t>s</w:t>
+      </w:r>
+      <w:proofErr w:type="spellEnd"/>
+      <w:r>
+        <w:t xml:space="preserve"> Class</w:t>
+      </w:r>
+      <w:bookmarkEnd w:id="16"/>
+    </w:p>
+    <w:p>
+      <w:r>
+        <w:t xml:space="preserve">Contains the methods and attributes related to interacting with the daily transaction file. </w:t>
+      </w:r>
+      <w:r>
+        <w:t>This class provides methods for reading</w:t>
+      </w:r>
+      <w:r>
+        <w:t xml:space="preserve"> the daily transaction file, </w:t>
+      </w:r>
+      <w:r>
+        <w:t>merging previous files</w:t>
+      </w:r>
+      <w:r>
+        <w:t xml:space="preserve">, and storing those entries in memory for </w:t>
+      </w:r>
+      <w:r>
+        <w:t>processing.</w:t>
+      </w:r>
+    </w:p>
+    <w:p>
+      <w:pPr>
+        <w:pStyle w:val="Heading3"/>
+      </w:pPr>
+      <w:bookmarkStart w:id="17" w:name="_Toc352276030"/>
+      <w:r>
+        <w:t>Requirements Addressed</w:t>
+      </w:r>
+      <w:bookmarkEnd w:id="17"/>
+    </w:p>
+    <w:p>
+      <w:r>
+        <w:t xml:space="preserve">The requirements met are with respect to </w:t>
+      </w:r>
+      <w:r>
+        <w:t>reading</w:t>
+      </w:r>
+      <w:r>
+        <w:t xml:space="preserve"> the daily transactions stored in</w:t>
+      </w:r>
+      <w:r>
+        <w:t>to</w:t>
+      </w:r>
+      <w:r>
+        <w:t xml:space="preserve"> memory </w:t>
+      </w:r>
+      <w:r>
+        <w:t>from</w:t>
+      </w:r>
+      <w:r>
+        <w:t xml:space="preserve"> the file</w:t>
+      </w:r>
+      <w:r>
+        <w:t>s</w:t>
+      </w:r>
+      <w:r>
+        <w:t xml:space="preserve"> </w:t>
+      </w:r>
+      <w:r>
+        <w:t>stored on disk</w:t>
+      </w:r>
+      <w:r>
+        <w:t>. The daily transaction file stores a list of Transaction objects which handle the individual formatting of each type of daily transaction.</w:t>
+      </w:r>
+      <w:r>
+        <w:t xml:space="preserve"> These transactions are applied through executing the individual transactions using each respective class.</w:t>
+      </w:r>
+    </w:p>
+    <w:p>
+      <w:r>
+        <w:t>2.1, 2.1.1, 2.1.1.1, 2.1.1.2, 2.1.2</w:t>
+      </w:r>
+    </w:p>
+    <w:p>
+      <w:pPr>
+        <w:pStyle w:val="Heading2"/>
+      </w:pPr>
+      <w:bookmarkStart w:id="18" w:name="_Toc352276031"/>
+      <w:r>
+        <w:lastRenderedPageBreak/>
+        <w:t>Delete Class</w:t>
+      </w:r>
+      <w:bookmarkEnd w:id="18"/>
+    </w:p>
+    <w:p>
+      <w:r>
+        <w:t xml:space="preserve">Contains the methods and attributes for the delete transaction. This class is </w:t>
+      </w:r>
+      <w:r>
+        <w:t>utilized</w:t>
+      </w:r>
+      <w:r>
+        <w:t xml:space="preserve"> in each instance that the delete transaction takes place. Methods are provided for deleting user accounts from the current user accounts file.</w:t>
+      </w:r>
+    </w:p>
+    <w:p>
+      <w:pPr>
+        <w:pStyle w:val="Heading3"/>
+      </w:pPr>
+      <w:bookmarkStart w:id="19" w:name="_Toc352276032"/>
+      <w:r>
+        <w:t>Requirements Addressed</w:t>
+      </w:r>
+      <w:bookmarkEnd w:id="19"/>
+    </w:p>
+    <w:p>
+      <w:r>
+        <w:t xml:space="preserve">The requirements met are with respect to processing the </w:t>
+      </w:r>
+      <w:r>
+        <w:t>transactions containing</w:t>
+      </w:r>
+      <w:r>
+        <w:t xml:space="preserve"> the username to delete, verifying the user exists and </w:t>
+      </w:r>
+      <w:r>
+        <w:t>updating the current user accounts file accordingly</w:t>
+      </w:r>
+      <w:r>
+        <w:t>.</w:t>
+      </w:r>
+    </w:p>
+    <w:p>
+      <w:r>
+        <w:t>2.2.4</w:t>
+      </w:r>
+      <w:r>
+        <w:t>, 3.6</w:t>
+      </w:r>
+    </w:p>
+    <w:p>
+      <w:pPr>
+        <w:pStyle w:val="Heading2"/>
+      </w:pPr>
+      <w:bookmarkStart w:id="20" w:name="_Toc352276033"/>
+      <w:r>
+        <w:t>Exception</w:t>
+      </w:r>
+      <w:r>
+        <w:t xml:space="preserve"> Class</w:t>
+      </w:r>
+      <w:r>
+        <w:t>es</w:t>
+      </w:r>
+      <w:bookmarkEnd w:id="20"/>
+    </w:p>
+    <w:p>
+      <w:r>
+        <w:t>The exception class</w:t>
+      </w:r>
+      <w:r>
+        <w:t xml:space="preserve">es store </w:t>
+      </w:r>
+      <w:r>
+        <w:t>the strings used during exceptions that are thrown within various other classes throughout the program. The exception class</w:t>
+      </w:r>
+      <w:r>
+        <w:t>es</w:t>
+      </w:r>
+      <w:r>
+        <w:t xml:space="preserve"> provide facilities for mapping exception codes to diagnostic messages.</w:t>
+      </w:r>
+      <w:r>
+        <w:t xml:space="preserve"> The two exception classes are the FailedConstraint and FatalError classes. Both work by extending the built-in Java Exception class, and providing additional parameters in their constructor to support the additional data required for displaying diagnostic output. </w:t>
+      </w:r>
+    </w:p>
+    <w:p>
+      <w:r>
+        <w:t>FailedConstraint exceptions are generated by transactions in circumstances where back-end constraints have been violated. Diagnostic information includes the type of error that has occurred, and the transaction that caused the constraint to be violated.</w:t>
+      </w:r>
+    </w:p>
+    <w:p>
+      <w:r>
+        <w:t xml:space="preserve">FatalError exceptions are generated by transactions or file operations which result in an illegal state of execution, and result in the termination of the back-end. </w:t>
+      </w:r>
+    </w:p>
+    <w:p>
+      <w:pPr>
+        <w:pStyle w:val="Heading3"/>
+      </w:pPr>
+      <w:bookmarkStart w:id="21" w:name="_Toc352276034"/>
+      <w:r>
+        <w:t>Requirements Addressed</w:t>
+      </w:r>
+      <w:bookmarkEnd w:id="21"/>
+    </w:p>
+    <w:p>
+      <w:r>
+        <w:t>The exceptions</w:t>
+      </w:r>
+      <w:r>
+        <w:t xml:space="preserve"> class</w:t>
+      </w:r>
+      <w:r>
+        <w:t>es</w:t>
+      </w:r>
+      <w:r>
+        <w:t xml:space="preserve"> </w:t>
+      </w:r>
+      <w:r>
+        <w:t>are</w:t>
+      </w:r>
+      <w:r>
+        <w:t xml:space="preserve"> used by all of the classes within the project, including each transaction</w:t>
+      </w:r>
+      <w:r>
+        <w:t>,</w:t>
+      </w:r>
+      <w:r>
+        <w:t xml:space="preserve"> in order to throw exceptions in the event that a </w:t>
+      </w:r>
+      <w:r>
+        <w:t>constraint is violated or a fatal error occurs</w:t>
+      </w:r>
+      <w:r>
+        <w:t>. The exception class</w:t>
+      </w:r>
+      <w:r>
+        <w:t>es are</w:t>
+      </w:r>
+      <w:r>
+        <w:t xml:space="preserve"> used by every</w:t>
+      </w:r>
+      <w:r>
+        <w:t xml:space="preserve"> other</w:t>
+      </w:r>
+      <w:r>
+        <w:t xml:space="preserve"> class to meet all </w:t>
+      </w:r>
+      <w:r>
+        <w:t xml:space="preserve">constraint </w:t>
+      </w:r>
+      <w:r>
+        <w:t>validation requirements.</w:t>
+      </w:r>
+    </w:p>
+    <w:p>
+      <w:pPr>
+        <w:pStyle w:val="Heading2"/>
+      </w:pPr>
+      <w:bookmarkStart w:id="22" w:name="_Toc352276035"/>
+      <w:r>
+        <w:t>Logout Class</w:t>
+      </w:r>
+      <w:bookmarkEnd w:id="22"/>
+    </w:p>
+    <w:p>
+      <w:r>
+        <w:t xml:space="preserve">Contains the methods and attributes for the logout transaction. This class is </w:t>
+      </w:r>
+      <w:r>
+        <w:t xml:space="preserve">utilized </w:t>
+      </w:r>
+      <w:r>
+        <w:t>when a user log</w:t>
+      </w:r>
+      <w:r>
+        <w:t>ged</w:t>
+      </w:r>
+      <w:r>
+        <w:t xml:space="preserve"> out</w:t>
+      </w:r>
+      <w:r>
+        <w:t xml:space="preserve"> and the transaction is logged in the daily transaction file</w:t>
+      </w:r>
+      <w:r>
+        <w:t>.</w:t>
+      </w:r>
+    </w:p>
+    <w:p>
+      <w:pPr>
+        <w:pStyle w:val="Heading3"/>
+      </w:pPr>
+      <w:bookmarkStart w:id="23" w:name="_Toc352276036"/>
+      <w:r>
+        <w:t>Requirements Addressed</w:t>
+      </w:r>
+      <w:bookmarkEnd w:id="23"/>
+    </w:p>
+    <w:p>
+      <w:r>
+        <w:t xml:space="preserve">The requirements </w:t>
+      </w:r>
+      <w:r>
+        <w:t xml:space="preserve">met are with respect to tracking the amount of credit added per session. </w:t>
+      </w:r>
+      <w:r>
+        <w:t>Logging in and logging out are operations related to the front-end. Because of this, the class has minimal functionality.</w:t>
+      </w:r>
+    </w:p>
+    <w:p>
+      <w:r>
+        <w:t>3.6</w:t>
+      </w:r>
+    </w:p>
+    <w:p>
+      <w:pPr>
+        <w:pStyle w:val="Heading2"/>
+      </w:pPr>
+      <w:bookmarkStart w:id="24" w:name="_Toc352276037"/>
+      <w:r>
+        <w:t>Refund Class</w:t>
+      </w:r>
+      <w:bookmarkEnd w:id="24"/>
+    </w:p>
+    <w:p>
+      <w:r>
+        <w:t xml:space="preserve">Contains the methods and attributes for the refund transaction. This class is used in each instance that the refund transaction is </w:t>
+      </w:r>
+      <w:r>
+        <w:t>logged in the daily transaction file</w:t>
+      </w:r>
+      <w:r>
+        <w:t>, and contains helper functions for processing refund amounts, and making changes to the available tickets and account credit for users.</w:t>
+      </w:r>
+    </w:p>
+    <w:p>
+      <w:pPr>
+        <w:pStyle w:val="Heading3"/>
+      </w:pPr>
+      <w:bookmarkStart w:id="25" w:name="_Toc352276038"/>
+      <w:r>
+        <w:lastRenderedPageBreak/>
+        <w:t>Requirements Addressed</w:t>
+      </w:r>
+      <w:bookmarkEnd w:id="25"/>
+    </w:p>
+    <w:p>
+      <w:r>
+        <w:t xml:space="preserve">The requirements met are with respect to processing the buyer and seller usernames, verifying the accounts exist, processing the credit amount to transfer, </w:t>
+      </w:r>
+      <w:r>
+        <w:t>updating the values for the credit and tickets in the current user accounts file and available tickets file respectively.</w:t>
+      </w:r>
+    </w:p>
+    <w:p>
+      <w:r>
+        <w:t xml:space="preserve">2.2.3, 2.2.3.1, </w:t>
+      </w:r>
+      <w:r>
+        <w:t xml:space="preserve">2.2.3.3, </w:t>
+      </w:r>
+      <w:r>
+        <w:t>3.6</w:t>
+      </w:r>
+    </w:p>
+    <w:p>
+      <w:pPr>
+        <w:pStyle w:val="Heading2"/>
+      </w:pPr>
+      <w:bookmarkStart w:id="26" w:name="_Toc352276039"/>
+      <w:r>
+        <w:t>Sell Class</w:t>
+      </w:r>
+      <w:bookmarkEnd w:id="26"/>
+    </w:p>
+    <w:p>
+      <w:r>
+        <w:t>Contains the methods and attributes for the sell transaction. This class is used for processing sales, and contains functions used for adjusting ticket volumes and account credits based on sales.</w:t>
+      </w:r>
+    </w:p>
+    <w:p>
+      <w:pPr>
+        <w:pStyle w:val="Heading3"/>
+      </w:pPr>
+      <w:bookmarkStart w:id="27" w:name="_Toc352276040"/>
+      <w:r>
+        <w:t>Requirements Addressed</w:t>
+      </w:r>
+      <w:bookmarkEnd w:id="27"/>
     </w:p>
     <w:p>
       <w:r>
@@ -3739,18 +3725,18 @@
     </w:p>
     <w:p>
       <w:r>
-        <w:t>9, 9.1, 9.2, 9.2.1, 9.2.2, 9.3, 9.4, 9.4.1, 9.4.2, 9.5, 9.5.1, 9.5.2, 9.6, 9.7</w:t>
+        <w:t>2.3, 2.3.2, 3.6</w:t>
       </w:r>
     </w:p>
     <w:p>
       <w:pPr>
         <w:pStyle w:val="Heading2"/>
       </w:pPr>
-      <w:bookmarkStart w:id="37" w:name="_Toc352276041"/>
+      <w:bookmarkStart w:id="28" w:name="_Toc352276041"/>
       <w:r>
         <w:t>Ticket Class</w:t>
       </w:r>
-      <w:bookmarkEnd w:id="37"/>
+      <w:bookmarkEnd w:id="28"/>
     </w:p>
     <w:p>
       <w:r>
@@ -3761,11 +3747,11 @@
       <w:pPr>
         <w:pStyle w:val="Heading3"/>
       </w:pPr>
-      <w:bookmarkStart w:id="38" w:name="_Toc352276042"/>
+      <w:bookmarkStart w:id="29" w:name="_Toc352276042"/>
       <w:r>
         <w:t>Requirements Addressed</w:t>
       </w:r>
-      <w:bookmarkEnd w:id="38"/>
+      <w:bookmarkEnd w:id="29"/>
     </w:p>
     <w:p>
       <w:r>
@@ -3794,14 +3780,14 @@
       <w:pPr>
         <w:pStyle w:val="Heading2"/>
       </w:pPr>
-      <w:bookmarkStart w:id="39" w:name="_Toc352276043"/>
+      <w:bookmarkStart w:id="30" w:name="_Toc352276043"/>
       <w:r>
         <w:t xml:space="preserve">Transaction </w:t>
       </w:r>
       <w:r>
         <w:t>Interface</w:t>
       </w:r>
-      <w:bookmarkEnd w:id="39"/>
+      <w:bookmarkEnd w:id="30"/>
     </w:p>
     <w:p>
       <w:r>
@@ -3833,11 +3819,11 @@
       <w:pPr>
         <w:pStyle w:val="Heading3"/>
       </w:pPr>
-      <w:bookmarkStart w:id="40" w:name="_Toc352276044"/>
+      <w:bookmarkStart w:id="31" w:name="_Toc352276044"/>
       <w:r>
         <w:t>Requirements Addressed</w:t>
       </w:r>
-      <w:bookmarkEnd w:id="40"/>
+      <w:bookmarkEnd w:id="31"/>
     </w:p>
     <w:p>
       <w:r>
@@ -3848,11 +3834,11 @@
       <w:pPr>
         <w:pStyle w:val="Heading2"/>
       </w:pPr>
-      <w:bookmarkStart w:id="41" w:name="_Toc352276045"/>
+      <w:bookmarkStart w:id="32" w:name="_Toc352276045"/>
       <w:r>
         <w:t>User Class</w:t>
       </w:r>
-      <w:bookmarkEnd w:id="41"/>
+      <w:bookmarkEnd w:id="32"/>
     </w:p>
     <w:p>
       <w:r>
@@ -3878,11 +3864,11 @@
       <w:pPr>
         <w:pStyle w:val="Heading3"/>
       </w:pPr>
-      <w:bookmarkStart w:id="42" w:name="_Toc352276046"/>
+      <w:bookmarkStart w:id="33" w:name="_Toc352276046"/>
       <w:r>
         <w:t>Requirements Addressed</w:t>
       </w:r>
-      <w:bookmarkEnd w:id="42"/>
+      <w:bookmarkEnd w:id="33"/>
     </w:p>
     <w:p>
       <w:r>
@@ -3893,11 +3879,12 @@
       <w:pPr>
         <w:pStyle w:val="Heading2"/>
       </w:pPr>
-      <w:bookmarkStart w:id="43" w:name="_Toc352276047"/>
-      <w:r>
+      <w:bookmarkStart w:id="34" w:name="_Toc352276047"/>
+      <w:r>
+        <w:lastRenderedPageBreak/>
         <w:t>Validate Class</w:t>
       </w:r>
-      <w:bookmarkEnd w:id="43"/>
+      <w:bookmarkEnd w:id="34"/>
     </w:p>
     <w:p>
       <w:r>
@@ -3911,11 +3898,11 @@
       <w:pPr>
         <w:pStyle w:val="Heading3"/>
       </w:pPr>
-      <w:bookmarkStart w:id="44" w:name="_Toc352276048"/>
+      <w:bookmarkStart w:id="35" w:name="_Toc352276048"/>
       <w:r>
         <w:t>Requirements Addressed</w:t>
       </w:r>
-      <w:bookmarkEnd w:id="44"/>
+      <w:bookmarkEnd w:id="35"/>
     </w:p>
     <w:p>
       <w:r>
@@ -3929,155 +3916,6 @@
     </w:sectPr>
   </w:body>
 </w:document>
-</file>
-
-<file path=word/comments.xml><?xml version="1.0" encoding="utf-8"?>
-<w:comments xmlns:wpc="http://schemas.microsoft.com/office/word/2010/wordprocessingCanvas" xmlns:mc="http://schemas.openxmlformats.org/markup-compatibility/2006" xmlns:o="urn:schemas-microsoft-com:office:office" xmlns:r="http://schemas.openxmlformats.org/officeDocument/2006/relationships" xmlns:m="http://schemas.openxmlformats.org/officeDocument/2006/math" xmlns:v="urn:schemas-microsoft-com:vml" xmlns:wp14="http://schemas.microsoft.com/office/word/2010/wordprocessingDrawing" xmlns:wp="http://schemas.openxmlformats.org/drawingml/2006/wordprocessingDrawing" xmlns:w10="urn:schemas-microsoft-com:office:word" xmlns:w="http://schemas.openxmlformats.org/wordprocessingml/2006/main" xmlns:w14="http://schemas.microsoft.com/office/word/2010/wordml" xmlns:wpg="http://schemas.microsoft.com/office/word/2010/wordprocessingGroup" xmlns:wpi="http://schemas.microsoft.com/office/word/2010/wordprocessingInk" xmlns:wne="http://schemas.microsoft.com/office/word/2006/wordml" xmlns:wps="http://schemas.microsoft.com/office/word/2010/wordprocessingShape" mc:Ignorable="w14 wp14">
-  <w:comment w:id="8" w:author="mobilef" w:date="2013-03-28T22:56:00Z" w:initials="m">
-    <w:p>
-      <w:pPr>
-        <w:pStyle w:val="CommentText"/>
-      </w:pPr>
-      <w:r>
-        <w:rPr>
-          <w:rStyle w:val="CommentReference"/>
-        </w:rPr>
-        <w:annotationRef/>
-      </w:r>
-      <w:r>
-        <w:t>Update these requirements to BACKEND requirements.</w:t>
-      </w:r>
-    </w:p>
-  </w:comment>
-  <w:comment w:id="11" w:author="mobilef" w:date="2013-03-28T22:57:00Z" w:initials="m">
-    <w:p>
-      <w:pPr>
-        <w:pStyle w:val="CommentText"/>
-      </w:pPr>
-      <w:r>
-        <w:rPr>
-          <w:rStyle w:val="CommentReference"/>
-        </w:rPr>
-        <w:annotationRef/>
-      </w:r>
-      <w:r>
-        <w:t>Update these requirements to BACKEND requirements.</w:t>
-      </w:r>
-    </w:p>
-  </w:comment>
-  <w:comment w:id="14" w:author="mobilef" w:date="2013-03-28T23:00:00Z" w:initials="m">
-    <w:p>
-      <w:pPr>
-        <w:pStyle w:val="CommentText"/>
-      </w:pPr>
-      <w:r>
-        <w:rPr>
-          <w:rStyle w:val="CommentReference"/>
-        </w:rPr>
-        <w:annotationRef/>
-      </w:r>
-      <w:r>
-        <w:t>Update these to BACKEND requirements.</w:t>
-      </w:r>
-    </w:p>
-  </w:comment>
-  <w:comment w:id="17" w:author="mobilef" w:date="2013-03-28T23:01:00Z" w:initials="m">
-    <w:p>
-      <w:pPr>
-        <w:pStyle w:val="CommentText"/>
-      </w:pPr>
-      <w:r>
-        <w:rPr>
-          <w:rStyle w:val="CommentReference"/>
-        </w:rPr>
-        <w:annotationRef/>
-      </w:r>
-      <w:r>
-        <w:t>Update these to BACKEND requirements.</w:t>
-      </w:r>
-    </w:p>
-  </w:comment>
-  <w:comment w:id="20" w:author="mobilef" w:date="2013-03-28T23:02:00Z" w:initials="m">
-    <w:p>
-      <w:pPr>
-        <w:pStyle w:val="CommentText"/>
-      </w:pPr>
-      <w:r>
-        <w:rPr>
-          <w:rStyle w:val="CommentReference"/>
-        </w:rPr>
-        <w:annotationRef/>
-      </w:r>
-      <w:r>
-        <w:t>Update these to BACKEND requirements.</w:t>
-      </w:r>
-    </w:p>
-  </w:comment>
-  <w:comment w:id="23" w:author="mobilef" w:date="2013-03-28T23:03:00Z" w:initials="m">
-    <w:p>
-      <w:pPr>
-        <w:pStyle w:val="CommentText"/>
-      </w:pPr>
-      <w:r>
-        <w:rPr>
-          <w:rStyle w:val="CommentReference"/>
-        </w:rPr>
-        <w:annotationRef/>
-      </w:r>
-      <w:r>
-        <w:t>Update these to BACKEND requirements.</w:t>
-      </w:r>
-    </w:p>
-  </w:comment>
-  <w:comment w:id="26" w:author="mobilef" w:date="2013-03-28T23:04:00Z" w:initials="m">
-    <w:p>
-      <w:pPr>
-        <w:pStyle w:val="CommentText"/>
-      </w:pPr>
-      <w:r>
-        <w:rPr>
-          <w:rStyle w:val="CommentReference"/>
-        </w:rPr>
-        <w:annotationRef/>
-      </w:r>
-      <w:r>
-        <w:t>Update these to BACKEND requirements.</w:t>
-      </w:r>
-    </w:p>
-  </w:comment>
-  <w:comment w:id="31" w:author="mobilef" w:date="2013-03-28T23:10:00Z" w:initials="m">
-    <w:p>
-      <w:pPr>
-        <w:pStyle w:val="CommentText"/>
-      </w:pPr>
-      <w:r>
-        <w:rPr>
-          <w:rStyle w:val="CommentReference"/>
-        </w:rPr>
-        <w:annotationRef/>
-      </w:r>
-      <w:r>
-        <w:t>Update these to BACKEND requirements.</w:t>
-      </w:r>
-    </w:p>
-  </w:comment>
-  <w:comment w:id="34" w:author="mobilef" w:date="2013-03-28T23:11:00Z" w:initials="m">
-    <w:p>
-      <w:pPr>
-        <w:pStyle w:val="CommentText"/>
-      </w:pPr>
-      <w:r>
-        <w:rPr>
-          <w:rStyle w:val="CommentReference"/>
-        </w:rPr>
-        <w:annotationRef/>
-      </w:r>
-      <w:r>
-        <w:t>Update these to BACKEND requirements.</w:t>
-      </w:r>
-    </w:p>
-  </w:comment>
-</w:comments>
 </file>
 
 <file path=word/styles.xml><?xml version="1.0" encoding="utf-8"?>
@@ -5556,7 +5394,7 @@
 </file>
 
 <file path=customXml/itemProps1.xml><?xml version="1.0" encoding="utf-8"?>
-<ds:datastoreItem xmlns:ds="http://schemas.openxmlformats.org/officeDocument/2006/customXml" ds:itemID="{E2727678-748F-422E-8315-798FDF406668}">
+<ds:datastoreItem xmlns:ds="http://schemas.openxmlformats.org/officeDocument/2006/customXml" ds:itemID="{1B1CD932-07DB-453A-AC05-E34435DD2BE4}">
   <ds:schemaRefs>
     <ds:schemaRef ds:uri="http://schemas.openxmlformats.org/officeDocument/2006/bibliography"/>
   </ds:schemaRefs>

</xml_diff>